<commit_message>
i upload this file with some other changes
</commit_message>
<xml_diff>
--- a/Faran gori.docx
+++ b/Faran gori.docx
@@ -37,6 +37,27 @@
       </w:r>
       <w:r>
         <w:t xml:space="preserve"> September</w:t>
+      </w:r>
+    </w:p>
+    <w:p>
+      <w:r>
+        <w:t>Dkjs,,</w:t>
+      </w:r>
+      <w:proofErr w:type="spellStart"/>
+      <w:r>
+        <w:t>cn</w:t>
+      </w:r>
+      <w:proofErr w:type="spellEnd"/>
+      <w:r>
+        <w:t xml:space="preserve"> cx</w:t>
+      </w:r>
+    </w:p>
+    <w:p>
+      <w:r>
+        <w:t>,mm ccx</w:t>
+      </w:r>
+      <w:r>
+        <w:br/>
       </w:r>
     </w:p>
     <w:sectPr>

</xml_diff>